<commit_message>
Comando Cancel e Logout
</commit_message>
<xml_diff>
--- a/GaloOnLine.docx
+++ b/GaloOnLine.docx
@@ -1608,6 +1608,132 @@
           </w:p>
         </w:tc>
       </w:tr>
+      <w:tr>
+        <w:tc>
+          <w:tcPr>
+            <w:tcW w:w="2547" w:type="dxa"/>
+            <w:tcMar/>
+          </w:tcPr>
+          <w:p>
+            <w:pPr>
+              <w:pStyle w:val="Normal"/>
+              <w:jc w:val="center"/>
+              <w:rPr>
+                <w:noProof w:val="0"/>
+                <w:lang w:val="en-US"/>
+              </w:rPr>
+            </w:pPr>
+            <w:r>
+              <w:rPr>
+                <w:noProof w:val="0"/>
+                <w:lang w:val="en-US"/>
+              </w:rPr>
+              <w:t>Client -&gt; Server</w:t>
+            </w:r>
+          </w:p>
+        </w:tc>
+        <w:tc>
+          <w:tcPr>
+            <w:tcW w:w="6463" w:type="dxa"/>
+            <w:tcMar/>
+          </w:tcPr>
+          <w:p>
+            <w:pPr>
+              <w:pStyle w:val="Normal"/>
+              <w:rPr>
+                <w:noProof w:val="0"/>
+                <w:lang w:val="en-US"/>
+              </w:rPr>
+            </w:pPr>
+            <w:r>
+              <w:rPr>
+                <w:noProof w:val="0"/>
+                <w:lang w:val="en-US"/>
+              </w:rPr>
+              <w:t>LOGOUT\n</w:t>
+            </w:r>
+          </w:p>
+          <w:p>
+            <w:pPr>
+              <w:pStyle w:val="Normal"/>
+              <w:rPr>
+                <w:noProof w:val="0"/>
+                <w:lang w:val="en-US"/>
+              </w:rPr>
+            </w:pPr>
+            <w:r>
+              <w:rPr>
+                <w:noProof w:val="0"/>
+                <w:lang w:val="en-US"/>
+              </w:rPr>
+              <w:t>Exits current session</w:t>
+            </w:r>
+          </w:p>
+        </w:tc>
+      </w:tr>
+      <w:tr>
+        <w:tc>
+          <w:tcPr>
+            <w:tcW w:w="2547" w:type="dxa"/>
+            <w:tcMar/>
+          </w:tcPr>
+          <w:p>
+            <w:pPr>
+              <w:pStyle w:val="Normal"/>
+              <w:jc w:val="center"/>
+              <w:rPr>
+                <w:noProof w:val="0"/>
+                <w:lang w:val="en-US"/>
+              </w:rPr>
+            </w:pPr>
+            <w:r>
+              <w:rPr>
+                <w:noProof w:val="0"/>
+                <w:lang w:val="en-US"/>
+              </w:rPr>
+              <w:t>Client -&gt; Server</w:t>
+            </w:r>
+          </w:p>
+        </w:tc>
+        <w:tc>
+          <w:tcPr>
+            <w:tcW w:w="6463" w:type="dxa"/>
+            <w:tcMar/>
+          </w:tcPr>
+          <w:p>
+            <w:pPr>
+              <w:pStyle w:val="Normal"/>
+              <w:rPr>
+                <w:noProof w:val="0"/>
+                <w:lang w:val="en-US"/>
+              </w:rPr>
+            </w:pPr>
+            <w:r>
+              <w:rPr>
+                <w:noProof w:val="0"/>
+                <w:lang w:val="en-US"/>
+              </w:rPr>
+              <w:t>CANCEL\n</w:t>
+            </w:r>
+          </w:p>
+          <w:p>
+            <w:pPr>
+              <w:pStyle w:val="Normal"/>
+              <w:rPr>
+                <w:noProof w:val="0"/>
+                <w:lang w:val="en-US"/>
+              </w:rPr>
+            </w:pPr>
+            <w:r>
+              <w:rPr>
+                <w:noProof w:val="0"/>
+                <w:lang w:val="en-US"/>
+              </w:rPr>
+              <w:t>Cancels Invitation sent</w:t>
+            </w:r>
+          </w:p>
+        </w:tc>
+      </w:tr>
     </w:tbl>
     <w:p/>
     <w:p/>
@@ -3777,6 +3903,64 @@
           </w:p>
         </w:tc>
       </w:tr>
+      <w:tr>
+        <w:tc>
+          <w:tcPr>
+            <w:tcW w:w="2385" w:type="dxa"/>
+            <w:tcMar/>
+          </w:tcPr>
+          <w:p>
+            <w:pPr>
+              <w:spacing w:line="285" w:lineRule="exact"/>
+              <w:rPr>
+                <w:rFonts w:ascii="Calibri" w:hAnsi="Calibri" w:eastAsia="Calibri" w:cs="Calibri"/>
+                <w:noProof w:val="0"/>
+                <w:sz w:val="24"/>
+                <w:szCs w:val="24"/>
+                <w:lang w:val="en-US"/>
+              </w:rPr>
+            </w:pPr>
+            <w:r>
+              <w:rPr>
+                <w:rFonts w:ascii="Calibri" w:hAnsi="Calibri" w:eastAsia="Calibri" w:cs="Calibri"/>
+                <w:noProof w:val="0"/>
+                <w:sz w:val="24"/>
+                <w:szCs w:val="24"/>
+                <w:lang w:val="en-US"/>
+              </w:rPr>
+              <w:t>NO_INV</w:t>
+            </w:r>
+          </w:p>
+        </w:tc>
+        <w:tc>
+          <w:tcPr>
+            <w:tcW w:w="6635" w:type="dxa"/>
+            <w:tcMar/>
+          </w:tcPr>
+          <w:p>
+            <w:pPr>
+              <w:spacing w:line="285" w:lineRule="exact"/>
+              <w:rPr>
+                <w:rFonts w:ascii="Calibri" w:hAnsi="Calibri" w:eastAsia="Calibri" w:cs="Calibri"/>
+                <w:noProof w:val="0"/>
+                <w:sz w:val="24"/>
+                <w:szCs w:val="24"/>
+                <w:lang w:val="en-US"/>
+              </w:rPr>
+            </w:pPr>
+            <w:r>
+              <w:rPr>
+                <w:rFonts w:ascii="Calibri" w:hAnsi="Calibri" w:eastAsia="Calibri" w:cs="Calibri"/>
+                <w:noProof w:val="0"/>
+                <w:sz w:val="24"/>
+                <w:szCs w:val="24"/>
+                <w:lang w:val="en-US"/>
+              </w:rPr>
+              <w:t>You haven't sent any invitation yet</w:t>
+            </w:r>
+          </w:p>
+        </w:tc>
+      </w:tr>
     </w:tbl>
     <w:p>
       <w:pPr>
@@ -4346,7 +4530,131 @@
                 <w:szCs w:val="24"/>
                 <w:lang w:val="en-US"/>
               </w:rPr>
-              <w:t>{} has droped out of the game</w:t>
+              <w:t xml:space="preserve">{} has </w:t>
+            </w:r>
+            <w:r>
+              <w:rPr>
+                <w:rFonts w:ascii="Calibri" w:hAnsi="Calibri" w:eastAsia="Calibri" w:cs="Calibri"/>
+                <w:noProof w:val="0"/>
+                <w:sz w:val="24"/>
+                <w:szCs w:val="24"/>
+                <w:lang w:val="en-US"/>
+              </w:rPr>
+              <w:t>dropped</w:t>
+            </w:r>
+            <w:r>
+              <w:rPr>
+                <w:rFonts w:ascii="Calibri" w:hAnsi="Calibri" w:eastAsia="Calibri" w:cs="Calibri"/>
+                <w:noProof w:val="0"/>
+                <w:sz w:val="24"/>
+                <w:szCs w:val="24"/>
+                <w:lang w:val="en-US"/>
+              </w:rPr>
+              <w:t xml:space="preserve"> out of the game</w:t>
+            </w:r>
+          </w:p>
+        </w:tc>
+      </w:tr>
+      <w:tr>
+        <w:tc>
+          <w:tcPr>
+            <w:tcW w:w="2370" w:type="dxa"/>
+            <w:tcMar/>
+          </w:tcPr>
+          <w:p>
+            <w:pPr>
+              <w:pStyle w:val="Normal"/>
+              <w:rPr>
+                <w:noProof w:val="0"/>
+                <w:lang w:val="en-US"/>
+              </w:rPr>
+            </w:pPr>
+            <w:r>
+              <w:rPr>
+                <w:noProof w:val="0"/>
+                <w:lang w:val="en-US"/>
+              </w:rPr>
+              <w:t xml:space="preserve">DISCONNECT </w:t>
+            </w:r>
+          </w:p>
+        </w:tc>
+        <w:tc>
+          <w:tcPr>
+            <w:tcW w:w="6650" w:type="dxa"/>
+            <w:tcMar/>
+          </w:tcPr>
+          <w:p>
+            <w:pPr>
+              <w:spacing w:line="285" w:lineRule="exact"/>
+              <w:rPr>
+                <w:rFonts w:ascii="Calibri" w:hAnsi="Calibri" w:eastAsia="Calibri" w:cs="Calibri"/>
+                <w:noProof w:val="0"/>
+                <w:sz w:val="24"/>
+                <w:szCs w:val="24"/>
+                <w:lang w:val="en-US"/>
+              </w:rPr>
+            </w:pPr>
+            <w:r>
+              <w:rPr>
+                <w:rFonts w:ascii="Calibri" w:hAnsi="Calibri" w:eastAsia="Calibri" w:cs="Calibri"/>
+                <w:noProof w:val="0"/>
+                <w:sz w:val="24"/>
+                <w:szCs w:val="24"/>
+                <w:lang w:val="en-US"/>
+              </w:rPr>
+              <w:t>User Logged Out</w:t>
+            </w:r>
+          </w:p>
+        </w:tc>
+      </w:tr>
+      <w:tr>
+        <w:tc>
+          <w:tcPr>
+            <w:tcW w:w="2370" w:type="dxa"/>
+            <w:tcMar/>
+          </w:tcPr>
+          <w:p>
+            <w:pPr>
+              <w:pStyle w:val="Normal"/>
+              <w:rPr>
+                <w:noProof w:val="0"/>
+                <w:lang w:val="en-US"/>
+              </w:rPr>
+            </w:pPr>
+            <w:r>
+              <w:rPr>
+                <w:noProof w:val="0"/>
+                <w:lang w:val="en-US"/>
+              </w:rPr>
+              <w:t>CANCEL</w:t>
+            </w:r>
+          </w:p>
+        </w:tc>
+        <w:tc>
+          <w:tcPr>
+            <w:tcW w:w="6650" w:type="dxa"/>
+            <w:tcMar/>
+          </w:tcPr>
+          <w:p>
+            <w:pPr>
+              <w:spacing w:line="285" w:lineRule="exact"/>
+              <w:rPr>
+                <w:rFonts w:ascii="Calibri" w:hAnsi="Calibri" w:eastAsia="Calibri" w:cs="Calibri"/>
+                <w:noProof w:val="0"/>
+                <w:sz w:val="24"/>
+                <w:szCs w:val="24"/>
+                <w:lang w:val="en-US"/>
+              </w:rPr>
+            </w:pPr>
+            <w:r>
+              <w:rPr>
+                <w:rFonts w:ascii="Calibri" w:hAnsi="Calibri" w:eastAsia="Calibri" w:cs="Calibri"/>
+                <w:noProof w:val="0"/>
+                <w:sz w:val="24"/>
+                <w:szCs w:val="24"/>
+                <w:lang w:val="en-US"/>
+              </w:rPr>
+              <w:t>Invite canceled</w:t>
             </w:r>
           </w:p>
         </w:tc>
@@ -4384,10 +4692,10 @@
       </w:pPr>
       <w:r>
         <w:drawing>
-          <wp:inline wp14:editId="51C4E83D" wp14:anchorId="54448AC3">
+          <wp:inline wp14:editId="62E4E434" wp14:anchorId="54448AC3">
             <wp:extent cx="3817379" cy="1485900"/>
             <wp:effectExtent l="0" t="0" r="5715" b="0"/>
-            <wp:docPr id="63998878" name="Picture 1" descr="A picture containing object, clock, table&#10;&#10;Description automatically generated" title=""/>
+            <wp:docPr id="735527851" name="Picture 1" descr="A picture containing object, clock, table&#10;&#10;Description automatically generated" title=""/>
             <wp:cNvGraphicFramePr>
               <a:graphicFrameLocks noChangeAspect="1"/>
             </wp:cNvGraphicFramePr>
@@ -4399,7 +4707,7 @@
                     <pic:cNvPicPr/>
                   </pic:nvPicPr>
                   <pic:blipFill>
-                    <a:blip r:embed="R9efc297582c1443e">
+                    <a:blip r:embed="R3a593aafe1f04dde">
                       <a:extLst xmlns:a="http://schemas.openxmlformats.org/drawingml/2006/main">
                         <a:ext uri="{28A0092B-C50C-407E-A947-70E740481C1C}">
                           <a14:useLocalDpi xmlns:a14="http://schemas.microsoft.com/office/drawing/2010/main" val="0"/>
@@ -4435,10 +4743,10 @@
       </w:pPr>
       <w:r>
         <w:drawing>
-          <wp:inline wp14:editId="6AE8E764" wp14:anchorId="3F854915">
+          <wp:inline wp14:editId="6FD56E5E" wp14:anchorId="3F854915">
             <wp:extent cx="2832580" cy="1955800"/>
             <wp:effectExtent l="0" t="0" r="0" b="0"/>
-            <wp:docPr id="816602894" name="Picture 2" descr="A picture containing table, bird&#10;&#10;Description automatically generated" title=""/>
+            <wp:docPr id="1830685775" name="Picture 2" descr="A picture containing table, bird&#10;&#10;Description automatically generated" title=""/>
             <wp:cNvGraphicFramePr>
               <a:graphicFrameLocks noChangeAspect="1"/>
             </wp:cNvGraphicFramePr>
@@ -4450,7 +4758,7 @@
                     <pic:cNvPicPr/>
                   </pic:nvPicPr>
                   <pic:blipFill>
-                    <a:blip r:embed="R6272bc1eaf094bb9">
+                    <a:blip r:embed="Rdc52a6a54c9d49ad">
                       <a:extLst xmlns:a="http://schemas.openxmlformats.org/drawingml/2006/main">
                         <a:ext uri="{28A0092B-C50C-407E-A947-70E740481C1C}">
                           <a14:useLocalDpi xmlns:a14="http://schemas.microsoft.com/office/drawing/2010/main" val="0"/>
@@ -4478,10 +4786,10 @@
       </w:r>
       <w:r>
         <w:drawing>
-          <wp:inline wp14:editId="5E3F420D" wp14:anchorId="10AE8E2E">
+          <wp:inline wp14:editId="689D60C3" wp14:anchorId="10AE8E2E">
             <wp:extent cx="2844800" cy="1945629"/>
             <wp:effectExtent l="0" t="0" r="0" b="0"/>
-            <wp:docPr id="1056943803" name="Picture 3" descr="A picture containing table&#10;&#10;Description automatically generated" title=""/>
+            <wp:docPr id="1688064172" name="Picture 3" descr="A picture containing table&#10;&#10;Description automatically generated" title=""/>
             <wp:cNvGraphicFramePr>
               <a:graphicFrameLocks noChangeAspect="1"/>
             </wp:cNvGraphicFramePr>
@@ -4493,7 +4801,7 @@
                     <pic:cNvPicPr/>
                   </pic:nvPicPr>
                   <pic:blipFill>
-                    <a:blip r:embed="R6ef9616f3a354af3">
+                    <a:blip r:embed="R6b262686951b4c58">
                       <a:extLst xmlns:a="http://schemas.openxmlformats.org/drawingml/2006/main">
                         <a:ext uri="{28A0092B-C50C-407E-A947-70E740481C1C}">
                           <a14:useLocalDpi xmlns:a14="http://schemas.microsoft.com/office/drawing/2010/main" val="0"/>
@@ -4521,10 +4829,10 @@
       </w:r>
       <w:r>
         <w:drawing>
-          <wp:inline wp14:editId="57090BBB" wp14:anchorId="5033C3A4">
+          <wp:inline wp14:editId="47D5DFB6" wp14:anchorId="5033C3A4">
             <wp:extent cx="4116578" cy="1987550"/>
             <wp:effectExtent l="0" t="0" r="0" b="0"/>
-            <wp:docPr id="1952599550" name="Picture 4" descr="A screenshot of a cell phone&#10;&#10;Description automatically generated" title=""/>
+            <wp:docPr id="1217160477" name="Picture 4" descr="A screenshot of a cell phone&#10;&#10;Description automatically generated" title=""/>
             <wp:cNvGraphicFramePr>
               <a:graphicFrameLocks noChangeAspect="1"/>
             </wp:cNvGraphicFramePr>
@@ -4536,7 +4844,7 @@
                     <pic:cNvPicPr/>
                   </pic:nvPicPr>
                   <pic:blipFill>
-                    <a:blip r:embed="R34b1cc6f43984960">
+                    <a:blip r:embed="R67696bbd273345dd">
                       <a:extLst xmlns:a="http://schemas.openxmlformats.org/drawingml/2006/main">
                         <a:ext uri="{28A0092B-C50C-407E-A947-70E740481C1C}">
                           <a14:useLocalDpi xmlns:a14="http://schemas.microsoft.com/office/drawing/2010/main" val="0"/>
@@ -4564,10 +4872,10 @@
       </w:r>
       <w:r>
         <w:drawing>
-          <wp:inline wp14:editId="1FA00227" wp14:anchorId="42F9DEF1">
+          <wp:inline wp14:editId="5341BD4E" wp14:anchorId="42F9DEF1">
             <wp:extent cx="6286216" cy="3416300"/>
             <wp:effectExtent l="0" t="0" r="635" b="0"/>
-            <wp:docPr id="987203127" name="Picture 23" descr="A screenshot of a cell phone&#10;&#10;Description automatically generated" title=""/>
+            <wp:docPr id="1486647864" name="Picture 23" descr="A screenshot of a cell phone&#10;&#10;Description automatically generated" title=""/>
             <wp:cNvGraphicFramePr>
               <a:graphicFrameLocks noChangeAspect="1"/>
             </wp:cNvGraphicFramePr>
@@ -4579,7 +4887,7 @@
                     <pic:cNvPicPr/>
                   </pic:nvPicPr>
                   <pic:blipFill>
-                    <a:blip r:embed="Rf2ce4bac6cc1486d">
+                    <a:blip r:embed="R9a088accd80c4c6c">
                       <a:extLst xmlns:a="http://schemas.openxmlformats.org/drawingml/2006/main">
                         <a:ext uri="{28A0092B-C50C-407E-A947-70E740481C1C}">
                           <a14:useLocalDpi xmlns:a14="http://schemas.microsoft.com/office/drawing/2010/main" val="0"/>
@@ -4615,10 +4923,10 @@
       </w:pPr>
       <w:r>
         <w:drawing>
-          <wp:inline wp14:editId="7D741198" wp14:anchorId="22D2A8C8">
+          <wp:inline wp14:editId="3C5E3B05" wp14:anchorId="22D2A8C8">
             <wp:extent cx="5081947" cy="3378200"/>
             <wp:effectExtent l="0" t="0" r="0" b="0"/>
-            <wp:docPr id="2140865872" name="Picture 5" descr="A screenshot of a cell phone&#10;&#10;Description automatically generated" title=""/>
+            <wp:docPr id="897125194" name="Picture 5" descr="A screenshot of a cell phone&#10;&#10;Description automatically generated" title=""/>
             <wp:cNvGraphicFramePr>
               <a:graphicFrameLocks noChangeAspect="1"/>
             </wp:cNvGraphicFramePr>
@@ -4630,7 +4938,7 @@
                     <pic:cNvPicPr/>
                   </pic:nvPicPr>
                   <pic:blipFill>
-                    <a:blip r:embed="Rc16e00df57d44a20">
+                    <a:blip r:embed="Rb12989cbaefe4b3c">
                       <a:extLst xmlns:a="http://schemas.openxmlformats.org/drawingml/2006/main">
                         <a:ext uri="{28A0092B-C50C-407E-A947-70E740481C1C}">
                           <a14:useLocalDpi xmlns:a14="http://schemas.microsoft.com/office/drawing/2010/main" val="0"/>
@@ -4658,10 +4966,10 @@
       </w:r>
       <w:r>
         <w:drawing>
-          <wp:inline wp14:editId="4D74869E" wp14:anchorId="2CDA2155">
+          <wp:inline wp14:editId="336E6988" wp14:anchorId="2CDA2155">
             <wp:extent cx="4974578" cy="1593850"/>
             <wp:effectExtent l="0" t="0" r="4445" b="0"/>
-            <wp:docPr id="2054304753" name="Picture 7" descr="A picture containing table&#10;&#10;Description automatically generated" title=""/>
+            <wp:docPr id="992530290" name="Picture 7" descr="A picture containing table&#10;&#10;Description automatically generated" title=""/>
             <wp:cNvGraphicFramePr>
               <a:graphicFrameLocks noChangeAspect="1"/>
             </wp:cNvGraphicFramePr>
@@ -4673,7 +4981,7 @@
                     <pic:cNvPicPr/>
                   </pic:nvPicPr>
                   <pic:blipFill>
-                    <a:blip r:embed="Rf63dc7cce49d4672">
+                    <a:blip r:embed="Rbfd8b9ee6e9948ad">
                       <a:extLst xmlns:a="http://schemas.openxmlformats.org/drawingml/2006/main">
                         <a:ext uri="{28A0092B-C50C-407E-A947-70E740481C1C}">
                           <a14:useLocalDpi xmlns:a14="http://schemas.microsoft.com/office/drawing/2010/main" val="0"/>
@@ -4701,10 +5009,10 @@
       </w:r>
       <w:r>
         <w:drawing>
-          <wp:inline wp14:editId="654E5248" wp14:anchorId="20985B13">
+          <wp:inline wp14:editId="33EF0D52" wp14:anchorId="20985B13">
             <wp:extent cx="2851150" cy="1920258"/>
             <wp:effectExtent l="0" t="0" r="0" b="0"/>
-            <wp:docPr id="1298631405" name="Picture 6" descr="A picture containing table, bird&#10;&#10;Description automatically generated" title=""/>
+            <wp:docPr id="1192474684" name="Picture 6" descr="A picture containing table, bird&#10;&#10;Description automatically generated" title=""/>
             <wp:cNvGraphicFramePr>
               <a:graphicFrameLocks noChangeAspect="1"/>
             </wp:cNvGraphicFramePr>
@@ -4716,7 +5024,7 @@
                     <pic:cNvPicPr/>
                   </pic:nvPicPr>
                   <pic:blipFill>
-                    <a:blip r:embed="R66538bd1dc004c58">
+                    <a:blip r:embed="R320f5c8e74e744d1">
                       <a:extLst xmlns:a="http://schemas.openxmlformats.org/drawingml/2006/main">
                         <a:ext uri="{28A0092B-C50C-407E-A947-70E740481C1C}">
                           <a14:useLocalDpi xmlns:a14="http://schemas.microsoft.com/office/drawing/2010/main" val="0"/>
@@ -4744,10 +5052,10 @@
       </w:r>
       <w:r>
         <w:drawing>
-          <wp:inline wp14:editId="232164A3" wp14:anchorId="24978D79">
+          <wp:inline wp14:editId="3FFB6929" wp14:anchorId="24978D79">
             <wp:extent cx="2377063" cy="1924050"/>
             <wp:effectExtent l="0" t="0" r="0" b="0"/>
-            <wp:docPr id="440030262" name="Picture 9" descr="A picture containing clock, table&#10;&#10;Description automatically generated" title=""/>
+            <wp:docPr id="1129746249" name="Picture 9" descr="A picture containing clock, table&#10;&#10;Description automatically generated" title=""/>
             <wp:cNvGraphicFramePr>
               <a:graphicFrameLocks noChangeAspect="1"/>
             </wp:cNvGraphicFramePr>
@@ -4759,7 +5067,7 @@
                     <pic:cNvPicPr/>
                   </pic:nvPicPr>
                   <pic:blipFill>
-                    <a:blip r:embed="R13952fc5c71b4fb2">
+                    <a:blip r:embed="R84508b5e014b4628">
                       <a:extLst xmlns:a="http://schemas.openxmlformats.org/drawingml/2006/main">
                         <a:ext uri="{28A0092B-C50C-407E-A947-70E740481C1C}">
                           <a14:useLocalDpi xmlns:a14="http://schemas.microsoft.com/office/drawing/2010/main" val="0"/>
@@ -4795,10 +5103,10 @@
       </w:pPr>
       <w:r>
         <w:drawing>
-          <wp:inline wp14:editId="1D3D64A4" wp14:anchorId="28236E6C">
+          <wp:inline wp14:editId="6DD721C5" wp14:anchorId="28236E6C">
             <wp:extent cx="5444045" cy="1962150"/>
             <wp:effectExtent l="0" t="0" r="4445" b="0"/>
-            <wp:docPr id="272768336" name="Picture 10" descr="A picture containing table&#10;&#10;Description automatically generated" title=""/>
+            <wp:docPr id="1176538648" name="Picture 10" descr="A picture containing table&#10;&#10;Description automatically generated" title=""/>
             <wp:cNvGraphicFramePr>
               <a:graphicFrameLocks noChangeAspect="1"/>
             </wp:cNvGraphicFramePr>
@@ -4810,7 +5118,7 @@
                     <pic:cNvPicPr/>
                   </pic:nvPicPr>
                   <pic:blipFill>
-                    <a:blip r:embed="R1038b05f5df54490">
+                    <a:blip r:embed="R211f91aa038e4098">
                       <a:extLst xmlns:a="http://schemas.openxmlformats.org/drawingml/2006/main">
                         <a:ext uri="{28A0092B-C50C-407E-A947-70E740481C1C}">
                           <a14:useLocalDpi xmlns:a14="http://schemas.microsoft.com/office/drawing/2010/main" val="0"/>
@@ -4846,10 +5154,10 @@
       </w:pPr>
       <w:r>
         <w:drawing>
-          <wp:inline wp14:editId="48B5B214" wp14:anchorId="6AB07736">
+          <wp:inline wp14:editId="6D524598" wp14:anchorId="6AB07736">
             <wp:extent cx="5727701" cy="3888740"/>
             <wp:effectExtent l="0" t="0" r="0" b="0"/>
-            <wp:docPr id="1658405019" name="Picture 11" descr="A screenshot of a cell phone&#10;&#10;Description automatically generated" title=""/>
+            <wp:docPr id="1292534871" name="Picture 11" descr="A screenshot of a cell phone&#10;&#10;Description automatically generated" title=""/>
             <wp:cNvGraphicFramePr>
               <a:graphicFrameLocks noChangeAspect="1"/>
             </wp:cNvGraphicFramePr>
@@ -4861,7 +5169,7 @@
                     <pic:cNvPicPr/>
                   </pic:nvPicPr>
                   <pic:blipFill>
-                    <a:blip r:embed="Rd31c0199b52b4a02">
+                    <a:blip r:embed="R2c26cb17508145c5">
                       <a:extLst xmlns:a="http://schemas.openxmlformats.org/drawingml/2006/main">
                         <a:ext uri="{28A0092B-C50C-407E-A947-70E740481C1C}">
                           <a14:useLocalDpi xmlns:a14="http://schemas.microsoft.com/office/drawing/2010/main" val="0"/>
@@ -4897,10 +5205,10 @@
       </w:pPr>
       <w:r>
         <w:drawing>
-          <wp:inline wp14:editId="49762E0B" wp14:anchorId="77A78D5F">
+          <wp:inline wp14:editId="68025014" wp14:anchorId="77A78D5F">
             <wp:extent cx="5727701" cy="2305050"/>
             <wp:effectExtent l="0" t="0" r="0" b="6350"/>
-            <wp:docPr id="1271522156" name="Picture 15" descr="A screenshot of a cell phone&#10;&#10;Description automatically generated" title=""/>
+            <wp:docPr id="332804079" name="Picture 15" descr="A screenshot of a cell phone&#10;&#10;Description automatically generated" title=""/>
             <wp:cNvGraphicFramePr>
               <a:graphicFrameLocks noChangeAspect="1"/>
             </wp:cNvGraphicFramePr>
@@ -4912,7 +5220,7 @@
                     <pic:cNvPicPr/>
                   </pic:nvPicPr>
                   <pic:blipFill>
-                    <a:blip r:embed="Rb92ad95084e54f2a">
+                    <a:blip r:embed="R5ed6832487aa444a">
                       <a:extLst xmlns:a="http://schemas.openxmlformats.org/drawingml/2006/main">
                         <a:ext uri="{28A0092B-C50C-407E-A947-70E740481C1C}">
                           <a14:useLocalDpi xmlns:a14="http://schemas.microsoft.com/office/drawing/2010/main" val="0"/>
@@ -4940,10 +5248,10 @@
       </w:r>
       <w:r>
         <w:drawing>
-          <wp:inline wp14:editId="6A5F87FE" wp14:anchorId="3D3ADFBE">
+          <wp:inline wp14:editId="21E23D40" wp14:anchorId="3D3ADFBE">
             <wp:extent cx="5727701" cy="2519680"/>
             <wp:effectExtent l="0" t="0" r="0" b="0"/>
-            <wp:docPr id="927388263" name="Picture 16" descr="A screenshot of a cell phone&#10;&#10;Description automatically generated" title=""/>
+            <wp:docPr id="607717491" name="Picture 16" descr="A screenshot of a cell phone&#10;&#10;Description automatically generated" title=""/>
             <wp:cNvGraphicFramePr>
               <a:graphicFrameLocks noChangeAspect="1"/>
             </wp:cNvGraphicFramePr>
@@ -4955,7 +5263,7 @@
                     <pic:cNvPicPr/>
                   </pic:nvPicPr>
                   <pic:blipFill>
-                    <a:blip r:embed="R92b2f90ab51d4742">
+                    <a:blip r:embed="Rfaf4916a000045fd">
                       <a:extLst xmlns:a="http://schemas.openxmlformats.org/drawingml/2006/main">
                         <a:ext uri="{28A0092B-C50C-407E-A947-70E740481C1C}">
                           <a14:useLocalDpi xmlns:a14="http://schemas.microsoft.com/office/drawing/2010/main" val="0"/>
@@ -4991,10 +5299,10 @@
       </w:pPr>
       <w:r>
         <w:drawing>
-          <wp:inline wp14:editId="79D9146F" wp14:anchorId="1047A9AF">
+          <wp:inline wp14:editId="5007016C" wp14:anchorId="1047A9AF">
             <wp:extent cx="6197396" cy="4826002"/>
             <wp:effectExtent l="0" t="0" r="635" b="0"/>
-            <wp:docPr id="506610046" name="Picture 13" descr="A screenshot of a cell phone&#10;&#10;Description automatically generated" title=""/>
+            <wp:docPr id="1278564212" name="Picture 13" descr="A screenshot of a cell phone&#10;&#10;Description automatically generated" title=""/>
             <wp:cNvGraphicFramePr>
               <a:graphicFrameLocks noChangeAspect="1"/>
             </wp:cNvGraphicFramePr>
@@ -5006,7 +5314,7 @@
                     <pic:cNvPicPr/>
                   </pic:nvPicPr>
                   <pic:blipFill>
-                    <a:blip r:embed="Rc98ac817973a4da4">
+                    <a:blip r:embed="R63d4671fec1143ef">
                       <a:extLst xmlns:a="http://schemas.openxmlformats.org/drawingml/2006/main">
                         <a:ext uri="{28A0092B-C50C-407E-A947-70E740481C1C}">
                           <a14:useLocalDpi xmlns:a14="http://schemas.microsoft.com/office/drawing/2010/main" val="0"/>
@@ -5034,10 +5342,10 @@
       </w:r>
       <w:r>
         <w:drawing>
-          <wp:inline wp14:editId="016B6C79" wp14:anchorId="2B52DD53">
+          <wp:inline wp14:editId="4E8C2075" wp14:anchorId="2B52DD53">
             <wp:extent cx="6223000" cy="3306746"/>
             <wp:effectExtent l="0" t="0" r="0" b="0"/>
-            <wp:docPr id="552503584" name="Picture 14" descr="A screenshot of a social media post&#10;&#10;Description automatically generated" title=""/>
+            <wp:docPr id="235984373" name="Picture 14" descr="A screenshot of a social media post&#10;&#10;Description automatically generated" title=""/>
             <wp:cNvGraphicFramePr>
               <a:graphicFrameLocks noChangeAspect="1"/>
             </wp:cNvGraphicFramePr>
@@ -5049,7 +5357,7 @@
                     <pic:cNvPicPr/>
                   </pic:nvPicPr>
                   <pic:blipFill>
-                    <a:blip r:embed="Rfffc423417f445d1">
+                    <a:blip r:embed="Rf29b0761de614b40">
                       <a:extLst xmlns:a="http://schemas.openxmlformats.org/drawingml/2006/main">
                         <a:ext uri="{28A0092B-C50C-407E-A947-70E740481C1C}">
                           <a14:useLocalDpi xmlns:a14="http://schemas.microsoft.com/office/drawing/2010/main" val="0"/>
@@ -5077,10 +5385,10 @@
       </w:r>
       <w:r>
         <w:drawing>
-          <wp:inline wp14:editId="5018B488" wp14:anchorId="7CC7ACF3">
+          <wp:inline wp14:editId="747F8590" wp14:anchorId="7CC7ACF3">
             <wp:extent cx="6316126" cy="2971800"/>
             <wp:effectExtent l="0" t="0" r="0" b="0"/>
-            <wp:docPr id="156240372" name="Picture 20" descr="A screenshot of a cell phone&#10;&#10;Description automatically generated" title=""/>
+            <wp:docPr id="272362637" name="Picture 20" descr="A screenshot of a cell phone&#10;&#10;Description automatically generated" title=""/>
             <wp:cNvGraphicFramePr>
               <a:graphicFrameLocks noChangeAspect="1"/>
             </wp:cNvGraphicFramePr>
@@ -5092,7 +5400,7 @@
                     <pic:cNvPicPr/>
                   </pic:nvPicPr>
                   <pic:blipFill>
-                    <a:blip r:embed="R09ce588d7d5f4c73">
+                    <a:blip r:embed="Raaca1a2ce7db42ff">
                       <a:extLst xmlns:a="http://schemas.openxmlformats.org/drawingml/2006/main">
                         <a:ext uri="{28A0092B-C50C-407E-A947-70E740481C1C}">
                           <a14:useLocalDpi xmlns:a14="http://schemas.microsoft.com/office/drawing/2010/main" val="0"/>
@@ -5120,10 +5428,10 @@
       </w:r>
       <w:r>
         <w:drawing>
-          <wp:inline wp14:editId="52003858" wp14:anchorId="2A46D50C">
+          <wp:inline wp14:editId="31F0E258" wp14:anchorId="2A46D50C">
             <wp:extent cx="6221651" cy="4806950"/>
             <wp:effectExtent l="0" t="0" r="1905" b="0"/>
-            <wp:docPr id="1565347846" name="Picture 12" descr="A screenshot of a cell phone&#10;&#10;Description automatically generated" title=""/>
+            <wp:docPr id="593876127" name="Picture 12" descr="A screenshot of a cell phone&#10;&#10;Description automatically generated" title=""/>
             <wp:cNvGraphicFramePr>
               <a:graphicFrameLocks noChangeAspect="1"/>
             </wp:cNvGraphicFramePr>
@@ -5135,7 +5443,7 @@
                     <pic:cNvPicPr/>
                   </pic:nvPicPr>
                   <pic:blipFill>
-                    <a:blip r:embed="Rea7984bd9555459c">
+                    <a:blip r:embed="Rb7d8783d1ec94b51">
                       <a:extLst xmlns:a="http://schemas.openxmlformats.org/drawingml/2006/main">
                         <a:ext uri="{28A0092B-C50C-407E-A947-70E740481C1C}">
                           <a14:useLocalDpi xmlns:a14="http://schemas.microsoft.com/office/drawing/2010/main" val="0"/>
@@ -5171,10 +5479,10 @@
       </w:pPr>
       <w:r>
         <w:drawing>
-          <wp:inline wp14:editId="2F1E3077" wp14:anchorId="7BDEA113">
+          <wp:inline wp14:editId="377D8D43" wp14:anchorId="7BDEA113">
             <wp:extent cx="5727701" cy="3621405"/>
             <wp:effectExtent l="0" t="0" r="3810" b="0"/>
-            <wp:docPr id="578282563" name="Picture 17" descr="A screenshot of a cell phone&#10;&#10;Description automatically generated" title=""/>
+            <wp:docPr id="997817052" name="Picture 17" descr="A screenshot of a cell phone&#10;&#10;Description automatically generated" title=""/>
             <wp:cNvGraphicFramePr>
               <a:graphicFrameLocks noChangeAspect="1"/>
             </wp:cNvGraphicFramePr>
@@ -5186,7 +5494,7 @@
                     <pic:cNvPicPr/>
                   </pic:nvPicPr>
                   <pic:blipFill>
-                    <a:blip r:embed="Rc593e66a836548e0">
+                    <a:blip r:embed="R88ee28f4bc484f4b">
                       <a:extLst xmlns:a="http://schemas.openxmlformats.org/drawingml/2006/main">
                         <a:ext uri="{28A0092B-C50C-407E-A947-70E740481C1C}">
                           <a14:useLocalDpi xmlns:a14="http://schemas.microsoft.com/office/drawing/2010/main" val="0"/>
@@ -5214,10 +5522,10 @@
       </w:r>
       <w:r>
         <w:drawing>
-          <wp:inline wp14:editId="366900B0" wp14:anchorId="2C227FF7">
+          <wp:inline wp14:editId="64C38B6E" wp14:anchorId="2C227FF7">
             <wp:extent cx="2784550" cy="1460500"/>
             <wp:effectExtent l="0" t="0" r="0" b="0"/>
-            <wp:docPr id="208804574" name="Picture 18" descr="A picture containing table&#10;&#10;Description automatically generated" title=""/>
+            <wp:docPr id="1771156717" name="Picture 18" descr="A picture containing table&#10;&#10;Description automatically generated" title=""/>
             <wp:cNvGraphicFramePr>
               <a:graphicFrameLocks noChangeAspect="1"/>
             </wp:cNvGraphicFramePr>
@@ -5229,7 +5537,7 @@
                     <pic:cNvPicPr/>
                   </pic:nvPicPr>
                   <pic:blipFill>
-                    <a:blip r:embed="Rc1245d3545ce400f">
+                    <a:blip r:embed="R59e2f17462434199">
                       <a:extLst xmlns:a="http://schemas.openxmlformats.org/drawingml/2006/main">
                         <a:ext uri="{28A0092B-C50C-407E-A947-70E740481C1C}">
                           <a14:useLocalDpi xmlns:a14="http://schemas.microsoft.com/office/drawing/2010/main" val="0"/>
@@ -5257,10 +5565,10 @@
       </w:r>
       <w:r>
         <w:drawing>
-          <wp:inline wp14:editId="16720AD8" wp14:anchorId="57037D63">
+          <wp:inline wp14:editId="29C77D06" wp14:anchorId="57037D63">
             <wp:extent cx="2933700" cy="1512059"/>
             <wp:effectExtent l="0" t="0" r="0" b="0"/>
-            <wp:docPr id="1686695169" name="Picture 19" descr="A screenshot of a cell phone&#10;&#10;Description automatically generated" title=""/>
+            <wp:docPr id="231558013" name="Picture 19" descr="A screenshot of a cell phone&#10;&#10;Description automatically generated" title=""/>
             <wp:cNvGraphicFramePr>
               <a:graphicFrameLocks noChangeAspect="1"/>
             </wp:cNvGraphicFramePr>
@@ -5272,7 +5580,7 @@
                     <pic:cNvPicPr/>
                   </pic:nvPicPr>
                   <pic:blipFill>
-                    <a:blip r:embed="Re03c441c5c424d3c">
+                    <a:blip r:embed="R9358cfb6f0b74960">
                       <a:extLst xmlns:a="http://schemas.openxmlformats.org/drawingml/2006/main">
                         <a:ext uri="{28A0092B-C50C-407E-A947-70E740481C1C}">
                           <a14:useLocalDpi xmlns:a14="http://schemas.microsoft.com/office/drawing/2010/main" val="0"/>
@@ -5324,10 +5632,10 @@
       </w:pPr>
       <w:r>
         <w:drawing>
-          <wp:inline wp14:editId="2EBD916B" wp14:anchorId="74C5970E">
+          <wp:inline wp14:editId="1E7D4294" wp14:anchorId="74C5970E">
             <wp:extent cx="5727701" cy="3213100"/>
             <wp:effectExtent l="0" t="0" r="0" b="0"/>
-            <wp:docPr id="1283885375" name="Picture 22" descr="A screenshot of a cell phone&#10;&#10;Description automatically generated" title=""/>
+            <wp:docPr id="925094348" name="Picture 22" descr="A screenshot of a cell phone&#10;&#10;Description automatically generated" title=""/>
             <wp:cNvGraphicFramePr>
               <a:graphicFrameLocks noChangeAspect="1"/>
             </wp:cNvGraphicFramePr>
@@ -5339,7 +5647,7 @@
                     <pic:cNvPicPr/>
                   </pic:nvPicPr>
                   <pic:blipFill>
-                    <a:blip r:embed="R26a7ffbfa76840cc">
+                    <a:blip r:embed="R3e71d66d81d64c55">
                       <a:extLst xmlns:a="http://schemas.openxmlformats.org/drawingml/2006/main">
                         <a:ext uri="{28A0092B-C50C-407E-A947-70E740481C1C}">
                           <a14:useLocalDpi xmlns:a14="http://schemas.microsoft.com/office/drawing/2010/main" val="0"/>

</xml_diff>

<commit_message>
word e excel atualizados
</commit_message>
<xml_diff>
--- a/GaloOnLine.docx
+++ b/GaloOnLine.docx
@@ -3961,6 +3961,64 @@
           </w:p>
         </w:tc>
       </w:tr>
+      <w:tr>
+        <w:tc>
+          <w:tcPr>
+            <w:tcW w:w="2385" w:type="dxa"/>
+            <w:tcMar/>
+          </w:tcPr>
+          <w:p>
+            <w:pPr>
+              <w:spacing w:line="285" w:lineRule="exact"/>
+              <w:rPr>
+                <w:rFonts w:ascii="Calibri" w:hAnsi="Calibri" w:eastAsia="Calibri" w:cs="Calibri"/>
+                <w:noProof w:val="0"/>
+                <w:sz w:val="24"/>
+                <w:szCs w:val="24"/>
+                <w:lang w:val="en-US"/>
+              </w:rPr>
+            </w:pPr>
+            <w:r>
+              <w:rPr>
+                <w:rFonts w:ascii="Calibri" w:hAnsi="Calibri" w:eastAsia="Calibri" w:cs="Calibri"/>
+                <w:noProof w:val="0"/>
+                <w:sz w:val="24"/>
+                <w:szCs w:val="24"/>
+                <w:lang w:val="en-US"/>
+              </w:rPr>
+              <w:t>YSELF</w:t>
+            </w:r>
+          </w:p>
+        </w:tc>
+        <w:tc>
+          <w:tcPr>
+            <w:tcW w:w="6635" w:type="dxa"/>
+            <w:tcMar/>
+          </w:tcPr>
+          <w:p>
+            <w:pPr>
+              <w:spacing w:line="285" w:lineRule="exact"/>
+              <w:rPr>
+                <w:rFonts w:ascii="Calibri" w:hAnsi="Calibri" w:eastAsia="Calibri" w:cs="Calibri"/>
+                <w:noProof w:val="0"/>
+                <w:sz w:val="24"/>
+                <w:szCs w:val="24"/>
+                <w:lang w:val="en-US"/>
+              </w:rPr>
+            </w:pPr>
+            <w:r>
+              <w:rPr>
+                <w:rFonts w:ascii="Calibri" w:hAnsi="Calibri" w:eastAsia="Calibri" w:cs="Calibri"/>
+                <w:noProof w:val="0"/>
+                <w:sz w:val="24"/>
+                <w:szCs w:val="24"/>
+                <w:lang w:val="en-US"/>
+              </w:rPr>
+              <w:t>You've played yourself</w:t>
+            </w:r>
+          </w:p>
+        </w:tc>
+      </w:tr>
     </w:tbl>
     <w:p>
       <w:pPr>
@@ -4692,10 +4750,10 @@
       </w:pPr>
       <w:r>
         <w:drawing>
-          <wp:inline wp14:editId="62E4E434" wp14:anchorId="54448AC3">
+          <wp:inline wp14:editId="6644F2B8" wp14:anchorId="54448AC3">
             <wp:extent cx="3817379" cy="1485900"/>
             <wp:effectExtent l="0" t="0" r="5715" b="0"/>
-            <wp:docPr id="735527851" name="Picture 1" descr="A picture containing object, clock, table&#10;&#10;Description automatically generated" title=""/>
+            <wp:docPr id="97142924" name="Picture 1" descr="A picture containing object, clock, table&#10;&#10;Description automatically generated" title=""/>
             <wp:cNvGraphicFramePr>
               <a:graphicFrameLocks noChangeAspect="1"/>
             </wp:cNvGraphicFramePr>
@@ -4707,7 +4765,7 @@
                     <pic:cNvPicPr/>
                   </pic:nvPicPr>
                   <pic:blipFill>
-                    <a:blip r:embed="R3a593aafe1f04dde">
+                    <a:blip r:embed="R5597eeaa7b77410e">
                       <a:extLst xmlns:a="http://schemas.openxmlformats.org/drawingml/2006/main">
                         <a:ext uri="{28A0092B-C50C-407E-A947-70E740481C1C}">
                           <a14:useLocalDpi xmlns:a14="http://schemas.microsoft.com/office/drawing/2010/main" val="0"/>
@@ -4743,10 +4801,10 @@
       </w:pPr>
       <w:r>
         <w:drawing>
-          <wp:inline wp14:editId="6FD56E5E" wp14:anchorId="3F854915">
+          <wp:inline wp14:editId="3F317F3C" wp14:anchorId="3F854915">
             <wp:extent cx="2832580" cy="1955800"/>
             <wp:effectExtent l="0" t="0" r="0" b="0"/>
-            <wp:docPr id="1830685775" name="Picture 2" descr="A picture containing table, bird&#10;&#10;Description automatically generated" title=""/>
+            <wp:docPr id="2107756328" name="Picture 2" descr="A picture containing table, bird&#10;&#10;Description automatically generated" title=""/>
             <wp:cNvGraphicFramePr>
               <a:graphicFrameLocks noChangeAspect="1"/>
             </wp:cNvGraphicFramePr>
@@ -4758,7 +4816,7 @@
                     <pic:cNvPicPr/>
                   </pic:nvPicPr>
                   <pic:blipFill>
-                    <a:blip r:embed="Rdc52a6a54c9d49ad">
+                    <a:blip r:embed="R1d2ce7a5406443c9">
                       <a:extLst xmlns:a="http://schemas.openxmlformats.org/drawingml/2006/main">
                         <a:ext uri="{28A0092B-C50C-407E-A947-70E740481C1C}">
                           <a14:useLocalDpi xmlns:a14="http://schemas.microsoft.com/office/drawing/2010/main" val="0"/>
@@ -4786,10 +4844,10 @@
       </w:r>
       <w:r>
         <w:drawing>
-          <wp:inline wp14:editId="689D60C3" wp14:anchorId="10AE8E2E">
+          <wp:inline wp14:editId="01146D7A" wp14:anchorId="10AE8E2E">
             <wp:extent cx="2844800" cy="1945629"/>
             <wp:effectExtent l="0" t="0" r="0" b="0"/>
-            <wp:docPr id="1688064172" name="Picture 3" descr="A picture containing table&#10;&#10;Description automatically generated" title=""/>
+            <wp:docPr id="401198574" name="Picture 3" descr="A picture containing table&#10;&#10;Description automatically generated" title=""/>
             <wp:cNvGraphicFramePr>
               <a:graphicFrameLocks noChangeAspect="1"/>
             </wp:cNvGraphicFramePr>
@@ -4801,7 +4859,7 @@
                     <pic:cNvPicPr/>
                   </pic:nvPicPr>
                   <pic:blipFill>
-                    <a:blip r:embed="R6b262686951b4c58">
+                    <a:blip r:embed="R5f02df86d2b94c94">
                       <a:extLst xmlns:a="http://schemas.openxmlformats.org/drawingml/2006/main">
                         <a:ext uri="{28A0092B-C50C-407E-A947-70E740481C1C}">
                           <a14:useLocalDpi xmlns:a14="http://schemas.microsoft.com/office/drawing/2010/main" val="0"/>
@@ -4829,10 +4887,10 @@
       </w:r>
       <w:r>
         <w:drawing>
-          <wp:inline wp14:editId="47D5DFB6" wp14:anchorId="5033C3A4">
+          <wp:inline wp14:editId="76F43D3E" wp14:anchorId="5033C3A4">
             <wp:extent cx="4116578" cy="1987550"/>
             <wp:effectExtent l="0" t="0" r="0" b="0"/>
-            <wp:docPr id="1217160477" name="Picture 4" descr="A screenshot of a cell phone&#10;&#10;Description automatically generated" title=""/>
+            <wp:docPr id="97455839" name="Picture 4" descr="A screenshot of a cell phone&#10;&#10;Description automatically generated" title=""/>
             <wp:cNvGraphicFramePr>
               <a:graphicFrameLocks noChangeAspect="1"/>
             </wp:cNvGraphicFramePr>
@@ -4844,7 +4902,7 @@
                     <pic:cNvPicPr/>
                   </pic:nvPicPr>
                   <pic:blipFill>
-                    <a:blip r:embed="R67696bbd273345dd">
+                    <a:blip r:embed="Rf33c44327fc64712">
                       <a:extLst xmlns:a="http://schemas.openxmlformats.org/drawingml/2006/main">
                         <a:ext uri="{28A0092B-C50C-407E-A947-70E740481C1C}">
                           <a14:useLocalDpi xmlns:a14="http://schemas.microsoft.com/office/drawing/2010/main" val="0"/>
@@ -4872,10 +4930,10 @@
       </w:r>
       <w:r>
         <w:drawing>
-          <wp:inline wp14:editId="5341BD4E" wp14:anchorId="42F9DEF1">
+          <wp:inline wp14:editId="30DC6322" wp14:anchorId="42F9DEF1">
             <wp:extent cx="6286216" cy="3416300"/>
             <wp:effectExtent l="0" t="0" r="635" b="0"/>
-            <wp:docPr id="1486647864" name="Picture 23" descr="A screenshot of a cell phone&#10;&#10;Description automatically generated" title=""/>
+            <wp:docPr id="1507020660" name="Picture 23" descr="A screenshot of a cell phone&#10;&#10;Description automatically generated" title=""/>
             <wp:cNvGraphicFramePr>
               <a:graphicFrameLocks noChangeAspect="1"/>
             </wp:cNvGraphicFramePr>
@@ -4887,7 +4945,7 @@
                     <pic:cNvPicPr/>
                   </pic:nvPicPr>
                   <pic:blipFill>
-                    <a:blip r:embed="R9a088accd80c4c6c">
+                    <a:blip r:embed="R4e9c28562cf74cdb">
                       <a:extLst xmlns:a="http://schemas.openxmlformats.org/drawingml/2006/main">
                         <a:ext uri="{28A0092B-C50C-407E-A947-70E740481C1C}">
                           <a14:useLocalDpi xmlns:a14="http://schemas.microsoft.com/office/drawing/2010/main" val="0"/>
@@ -4923,10 +4981,10 @@
       </w:pPr>
       <w:r>
         <w:drawing>
-          <wp:inline wp14:editId="3C5E3B05" wp14:anchorId="22D2A8C8">
+          <wp:inline wp14:editId="2122C3D3" wp14:anchorId="22D2A8C8">
             <wp:extent cx="5081947" cy="3378200"/>
             <wp:effectExtent l="0" t="0" r="0" b="0"/>
-            <wp:docPr id="897125194" name="Picture 5" descr="A screenshot of a cell phone&#10;&#10;Description automatically generated" title=""/>
+            <wp:docPr id="1064573274" name="Picture 5" descr="A screenshot of a cell phone&#10;&#10;Description automatically generated" title=""/>
             <wp:cNvGraphicFramePr>
               <a:graphicFrameLocks noChangeAspect="1"/>
             </wp:cNvGraphicFramePr>
@@ -4938,7 +4996,7 @@
                     <pic:cNvPicPr/>
                   </pic:nvPicPr>
                   <pic:blipFill>
-                    <a:blip r:embed="Rb12989cbaefe4b3c">
+                    <a:blip r:embed="R41f22ddea544403d">
                       <a:extLst xmlns:a="http://schemas.openxmlformats.org/drawingml/2006/main">
                         <a:ext uri="{28A0092B-C50C-407E-A947-70E740481C1C}">
                           <a14:useLocalDpi xmlns:a14="http://schemas.microsoft.com/office/drawing/2010/main" val="0"/>
@@ -4966,10 +5024,10 @@
       </w:r>
       <w:r>
         <w:drawing>
-          <wp:inline wp14:editId="336E6988" wp14:anchorId="2CDA2155">
+          <wp:inline wp14:editId="62EE0D86" wp14:anchorId="2CDA2155">
             <wp:extent cx="4974578" cy="1593850"/>
             <wp:effectExtent l="0" t="0" r="4445" b="0"/>
-            <wp:docPr id="992530290" name="Picture 7" descr="A picture containing table&#10;&#10;Description automatically generated" title=""/>
+            <wp:docPr id="52077038" name="Picture 7" descr="A picture containing table&#10;&#10;Description automatically generated" title=""/>
             <wp:cNvGraphicFramePr>
               <a:graphicFrameLocks noChangeAspect="1"/>
             </wp:cNvGraphicFramePr>
@@ -4981,7 +5039,7 @@
                     <pic:cNvPicPr/>
                   </pic:nvPicPr>
                   <pic:blipFill>
-                    <a:blip r:embed="Rbfd8b9ee6e9948ad">
+                    <a:blip r:embed="Rf01c566a3ee94a57">
                       <a:extLst xmlns:a="http://schemas.openxmlformats.org/drawingml/2006/main">
                         <a:ext uri="{28A0092B-C50C-407E-A947-70E740481C1C}">
                           <a14:useLocalDpi xmlns:a14="http://schemas.microsoft.com/office/drawing/2010/main" val="0"/>
@@ -5009,10 +5067,10 @@
       </w:r>
       <w:r>
         <w:drawing>
-          <wp:inline wp14:editId="33EF0D52" wp14:anchorId="20985B13">
+          <wp:inline wp14:editId="4768A9C2" wp14:anchorId="20985B13">
             <wp:extent cx="2851150" cy="1920258"/>
             <wp:effectExtent l="0" t="0" r="0" b="0"/>
-            <wp:docPr id="1192474684" name="Picture 6" descr="A picture containing table, bird&#10;&#10;Description automatically generated" title=""/>
+            <wp:docPr id="964195724" name="Picture 6" descr="A picture containing table, bird&#10;&#10;Description automatically generated" title=""/>
             <wp:cNvGraphicFramePr>
               <a:graphicFrameLocks noChangeAspect="1"/>
             </wp:cNvGraphicFramePr>
@@ -5024,7 +5082,7 @@
                     <pic:cNvPicPr/>
                   </pic:nvPicPr>
                   <pic:blipFill>
-                    <a:blip r:embed="R320f5c8e74e744d1">
+                    <a:blip r:embed="Rf70d5c6442b2411a">
                       <a:extLst xmlns:a="http://schemas.openxmlformats.org/drawingml/2006/main">
                         <a:ext uri="{28A0092B-C50C-407E-A947-70E740481C1C}">
                           <a14:useLocalDpi xmlns:a14="http://schemas.microsoft.com/office/drawing/2010/main" val="0"/>
@@ -5052,10 +5110,10 @@
       </w:r>
       <w:r>
         <w:drawing>
-          <wp:inline wp14:editId="3FFB6929" wp14:anchorId="24978D79">
+          <wp:inline wp14:editId="1C3BA093" wp14:anchorId="24978D79">
             <wp:extent cx="2377063" cy="1924050"/>
             <wp:effectExtent l="0" t="0" r="0" b="0"/>
-            <wp:docPr id="1129746249" name="Picture 9" descr="A picture containing clock, table&#10;&#10;Description automatically generated" title=""/>
+            <wp:docPr id="257850972" name="Picture 9" descr="A picture containing clock, table&#10;&#10;Description automatically generated" title=""/>
             <wp:cNvGraphicFramePr>
               <a:graphicFrameLocks noChangeAspect="1"/>
             </wp:cNvGraphicFramePr>
@@ -5067,7 +5125,7 @@
                     <pic:cNvPicPr/>
                   </pic:nvPicPr>
                   <pic:blipFill>
-                    <a:blip r:embed="R84508b5e014b4628">
+                    <a:blip r:embed="Re4f3a660286f4ddc">
                       <a:extLst xmlns:a="http://schemas.openxmlformats.org/drawingml/2006/main">
                         <a:ext uri="{28A0092B-C50C-407E-A947-70E740481C1C}">
                           <a14:useLocalDpi xmlns:a14="http://schemas.microsoft.com/office/drawing/2010/main" val="0"/>
@@ -5103,10 +5161,10 @@
       </w:pPr>
       <w:r>
         <w:drawing>
-          <wp:inline wp14:editId="6DD721C5" wp14:anchorId="28236E6C">
+          <wp:inline wp14:editId="1470A61C" wp14:anchorId="28236E6C">
             <wp:extent cx="5444045" cy="1962150"/>
             <wp:effectExtent l="0" t="0" r="4445" b="0"/>
-            <wp:docPr id="1176538648" name="Picture 10" descr="A picture containing table&#10;&#10;Description automatically generated" title=""/>
+            <wp:docPr id="295375074" name="Picture 10" descr="A picture containing table&#10;&#10;Description automatically generated" title=""/>
             <wp:cNvGraphicFramePr>
               <a:graphicFrameLocks noChangeAspect="1"/>
             </wp:cNvGraphicFramePr>
@@ -5118,7 +5176,7 @@
                     <pic:cNvPicPr/>
                   </pic:nvPicPr>
                   <pic:blipFill>
-                    <a:blip r:embed="R211f91aa038e4098">
+                    <a:blip r:embed="Ra365fdaaa0014ac8">
                       <a:extLst xmlns:a="http://schemas.openxmlformats.org/drawingml/2006/main">
                         <a:ext uri="{28A0092B-C50C-407E-A947-70E740481C1C}">
                           <a14:useLocalDpi xmlns:a14="http://schemas.microsoft.com/office/drawing/2010/main" val="0"/>
@@ -5154,10 +5212,10 @@
       </w:pPr>
       <w:r>
         <w:drawing>
-          <wp:inline wp14:editId="6D524598" wp14:anchorId="6AB07736">
+          <wp:inline wp14:editId="2417929E" wp14:anchorId="6AB07736">
             <wp:extent cx="5727701" cy="3888740"/>
             <wp:effectExtent l="0" t="0" r="0" b="0"/>
-            <wp:docPr id="1292534871" name="Picture 11" descr="A screenshot of a cell phone&#10;&#10;Description automatically generated" title=""/>
+            <wp:docPr id="475704065" name="Picture 11" descr="A screenshot of a cell phone&#10;&#10;Description automatically generated" title=""/>
             <wp:cNvGraphicFramePr>
               <a:graphicFrameLocks noChangeAspect="1"/>
             </wp:cNvGraphicFramePr>
@@ -5169,7 +5227,7 @@
                     <pic:cNvPicPr/>
                   </pic:nvPicPr>
                   <pic:blipFill>
-                    <a:blip r:embed="R2c26cb17508145c5">
+                    <a:blip r:embed="R3275e6cda97b4efe">
                       <a:extLst xmlns:a="http://schemas.openxmlformats.org/drawingml/2006/main">
                         <a:ext uri="{28A0092B-C50C-407E-A947-70E740481C1C}">
                           <a14:useLocalDpi xmlns:a14="http://schemas.microsoft.com/office/drawing/2010/main" val="0"/>
@@ -5205,10 +5263,10 @@
       </w:pPr>
       <w:r>
         <w:drawing>
-          <wp:inline wp14:editId="68025014" wp14:anchorId="77A78D5F">
+          <wp:inline wp14:editId="3850EC82" wp14:anchorId="77A78D5F">
             <wp:extent cx="5727701" cy="2305050"/>
             <wp:effectExtent l="0" t="0" r="0" b="6350"/>
-            <wp:docPr id="332804079" name="Picture 15" descr="A screenshot of a cell phone&#10;&#10;Description automatically generated" title=""/>
+            <wp:docPr id="762140320" name="Picture 15" descr="A screenshot of a cell phone&#10;&#10;Description automatically generated" title=""/>
             <wp:cNvGraphicFramePr>
               <a:graphicFrameLocks noChangeAspect="1"/>
             </wp:cNvGraphicFramePr>
@@ -5220,7 +5278,7 @@
                     <pic:cNvPicPr/>
                   </pic:nvPicPr>
                   <pic:blipFill>
-                    <a:blip r:embed="R5ed6832487aa444a">
+                    <a:blip r:embed="R1d945a67de8944bd">
                       <a:extLst xmlns:a="http://schemas.openxmlformats.org/drawingml/2006/main">
                         <a:ext uri="{28A0092B-C50C-407E-A947-70E740481C1C}">
                           <a14:useLocalDpi xmlns:a14="http://schemas.microsoft.com/office/drawing/2010/main" val="0"/>
@@ -5248,10 +5306,10 @@
       </w:r>
       <w:r>
         <w:drawing>
-          <wp:inline wp14:editId="21E23D40" wp14:anchorId="3D3ADFBE">
+          <wp:inline wp14:editId="04248E88" wp14:anchorId="3D3ADFBE">
             <wp:extent cx="5727701" cy="2519680"/>
             <wp:effectExtent l="0" t="0" r="0" b="0"/>
-            <wp:docPr id="607717491" name="Picture 16" descr="A screenshot of a cell phone&#10;&#10;Description automatically generated" title=""/>
+            <wp:docPr id="1651027936" name="Picture 16" descr="A screenshot of a cell phone&#10;&#10;Description automatically generated" title=""/>
             <wp:cNvGraphicFramePr>
               <a:graphicFrameLocks noChangeAspect="1"/>
             </wp:cNvGraphicFramePr>
@@ -5263,7 +5321,7 @@
                     <pic:cNvPicPr/>
                   </pic:nvPicPr>
                   <pic:blipFill>
-                    <a:blip r:embed="Rfaf4916a000045fd">
+                    <a:blip r:embed="Rf8f052428c9d4656">
                       <a:extLst xmlns:a="http://schemas.openxmlformats.org/drawingml/2006/main">
                         <a:ext uri="{28A0092B-C50C-407E-A947-70E740481C1C}">
                           <a14:useLocalDpi xmlns:a14="http://schemas.microsoft.com/office/drawing/2010/main" val="0"/>
@@ -5299,10 +5357,10 @@
       </w:pPr>
       <w:r>
         <w:drawing>
-          <wp:inline wp14:editId="5007016C" wp14:anchorId="1047A9AF">
+          <wp:inline wp14:editId="576CE593" wp14:anchorId="1047A9AF">
             <wp:extent cx="6197396" cy="4826002"/>
             <wp:effectExtent l="0" t="0" r="635" b="0"/>
-            <wp:docPr id="1278564212" name="Picture 13" descr="A screenshot of a cell phone&#10;&#10;Description automatically generated" title=""/>
+            <wp:docPr id="1226007179" name="Picture 13" descr="A screenshot of a cell phone&#10;&#10;Description automatically generated" title=""/>
             <wp:cNvGraphicFramePr>
               <a:graphicFrameLocks noChangeAspect="1"/>
             </wp:cNvGraphicFramePr>
@@ -5314,7 +5372,7 @@
                     <pic:cNvPicPr/>
                   </pic:nvPicPr>
                   <pic:blipFill>
-                    <a:blip r:embed="R63d4671fec1143ef">
+                    <a:blip r:embed="Rbec6772d5b4048ab">
                       <a:extLst xmlns:a="http://schemas.openxmlformats.org/drawingml/2006/main">
                         <a:ext uri="{28A0092B-C50C-407E-A947-70E740481C1C}">
                           <a14:useLocalDpi xmlns:a14="http://schemas.microsoft.com/office/drawing/2010/main" val="0"/>
@@ -5342,10 +5400,10 @@
       </w:r>
       <w:r>
         <w:drawing>
-          <wp:inline wp14:editId="4E8C2075" wp14:anchorId="2B52DD53">
+          <wp:inline wp14:editId="2840C7FC" wp14:anchorId="2B52DD53">
             <wp:extent cx="6223000" cy="3306746"/>
             <wp:effectExtent l="0" t="0" r="0" b="0"/>
-            <wp:docPr id="235984373" name="Picture 14" descr="A screenshot of a social media post&#10;&#10;Description automatically generated" title=""/>
+            <wp:docPr id="197382403" name="Picture 14" descr="A screenshot of a social media post&#10;&#10;Description automatically generated" title=""/>
             <wp:cNvGraphicFramePr>
               <a:graphicFrameLocks noChangeAspect="1"/>
             </wp:cNvGraphicFramePr>
@@ -5357,7 +5415,7 @@
                     <pic:cNvPicPr/>
                   </pic:nvPicPr>
                   <pic:blipFill>
-                    <a:blip r:embed="Rf29b0761de614b40">
+                    <a:blip r:embed="Ra3410d44cb2c41d0">
                       <a:extLst xmlns:a="http://schemas.openxmlformats.org/drawingml/2006/main">
                         <a:ext uri="{28A0092B-C50C-407E-A947-70E740481C1C}">
                           <a14:useLocalDpi xmlns:a14="http://schemas.microsoft.com/office/drawing/2010/main" val="0"/>
@@ -5385,10 +5443,10 @@
       </w:r>
       <w:r>
         <w:drawing>
-          <wp:inline wp14:editId="747F8590" wp14:anchorId="7CC7ACF3">
+          <wp:inline wp14:editId="7F956472" wp14:anchorId="7CC7ACF3">
             <wp:extent cx="6316126" cy="2971800"/>
             <wp:effectExtent l="0" t="0" r="0" b="0"/>
-            <wp:docPr id="272362637" name="Picture 20" descr="A screenshot of a cell phone&#10;&#10;Description automatically generated" title=""/>
+            <wp:docPr id="1347226323" name="Picture 20" descr="A screenshot of a cell phone&#10;&#10;Description automatically generated" title=""/>
             <wp:cNvGraphicFramePr>
               <a:graphicFrameLocks noChangeAspect="1"/>
             </wp:cNvGraphicFramePr>
@@ -5400,7 +5458,7 @@
                     <pic:cNvPicPr/>
                   </pic:nvPicPr>
                   <pic:blipFill>
-                    <a:blip r:embed="Raaca1a2ce7db42ff">
+                    <a:blip r:embed="R584ea7cf7ad34845">
                       <a:extLst xmlns:a="http://schemas.openxmlformats.org/drawingml/2006/main">
                         <a:ext uri="{28A0092B-C50C-407E-A947-70E740481C1C}">
                           <a14:useLocalDpi xmlns:a14="http://schemas.microsoft.com/office/drawing/2010/main" val="0"/>
@@ -5428,10 +5486,10 @@
       </w:r>
       <w:r>
         <w:drawing>
-          <wp:inline wp14:editId="31F0E258" wp14:anchorId="2A46D50C">
+          <wp:inline wp14:editId="67B2F5F4" wp14:anchorId="2A46D50C">
             <wp:extent cx="6221651" cy="4806950"/>
             <wp:effectExtent l="0" t="0" r="1905" b="0"/>
-            <wp:docPr id="593876127" name="Picture 12" descr="A screenshot of a cell phone&#10;&#10;Description automatically generated" title=""/>
+            <wp:docPr id="857286397" name="Picture 12" descr="A screenshot of a cell phone&#10;&#10;Description automatically generated" title=""/>
             <wp:cNvGraphicFramePr>
               <a:graphicFrameLocks noChangeAspect="1"/>
             </wp:cNvGraphicFramePr>
@@ -5443,7 +5501,7 @@
                     <pic:cNvPicPr/>
                   </pic:nvPicPr>
                   <pic:blipFill>
-                    <a:blip r:embed="Rb7d8783d1ec94b51">
+                    <a:blip r:embed="R3dd8755f1e014d1c">
                       <a:extLst xmlns:a="http://schemas.openxmlformats.org/drawingml/2006/main">
                         <a:ext uri="{28A0092B-C50C-407E-A947-70E740481C1C}">
                           <a14:useLocalDpi xmlns:a14="http://schemas.microsoft.com/office/drawing/2010/main" val="0"/>
@@ -5479,10 +5537,10 @@
       </w:pPr>
       <w:r>
         <w:drawing>
-          <wp:inline wp14:editId="377D8D43" wp14:anchorId="7BDEA113">
+          <wp:inline wp14:editId="0677B71B" wp14:anchorId="7BDEA113">
             <wp:extent cx="5727701" cy="3621405"/>
             <wp:effectExtent l="0" t="0" r="3810" b="0"/>
-            <wp:docPr id="997817052" name="Picture 17" descr="A screenshot of a cell phone&#10;&#10;Description automatically generated" title=""/>
+            <wp:docPr id="1489013938" name="Picture 17" descr="A screenshot of a cell phone&#10;&#10;Description automatically generated" title=""/>
             <wp:cNvGraphicFramePr>
               <a:graphicFrameLocks noChangeAspect="1"/>
             </wp:cNvGraphicFramePr>
@@ -5494,7 +5552,7 @@
                     <pic:cNvPicPr/>
                   </pic:nvPicPr>
                   <pic:blipFill>
-                    <a:blip r:embed="R88ee28f4bc484f4b">
+                    <a:blip r:embed="R77101f485bff4493">
                       <a:extLst xmlns:a="http://schemas.openxmlformats.org/drawingml/2006/main">
                         <a:ext uri="{28A0092B-C50C-407E-A947-70E740481C1C}">
                           <a14:useLocalDpi xmlns:a14="http://schemas.microsoft.com/office/drawing/2010/main" val="0"/>
@@ -5522,10 +5580,10 @@
       </w:r>
       <w:r>
         <w:drawing>
-          <wp:inline wp14:editId="64C38B6E" wp14:anchorId="2C227FF7">
+          <wp:inline wp14:editId="4C51D2FF" wp14:anchorId="2C227FF7">
             <wp:extent cx="2784550" cy="1460500"/>
             <wp:effectExtent l="0" t="0" r="0" b="0"/>
-            <wp:docPr id="1771156717" name="Picture 18" descr="A picture containing table&#10;&#10;Description automatically generated" title=""/>
+            <wp:docPr id="215461030" name="Picture 18" descr="A picture containing table&#10;&#10;Description automatically generated" title=""/>
             <wp:cNvGraphicFramePr>
               <a:graphicFrameLocks noChangeAspect="1"/>
             </wp:cNvGraphicFramePr>
@@ -5537,7 +5595,7 @@
                     <pic:cNvPicPr/>
                   </pic:nvPicPr>
                   <pic:blipFill>
-                    <a:blip r:embed="R59e2f17462434199">
+                    <a:blip r:embed="R889eed0ed0534f83">
                       <a:extLst xmlns:a="http://schemas.openxmlformats.org/drawingml/2006/main">
                         <a:ext uri="{28A0092B-C50C-407E-A947-70E740481C1C}">
                           <a14:useLocalDpi xmlns:a14="http://schemas.microsoft.com/office/drawing/2010/main" val="0"/>
@@ -5565,10 +5623,10 @@
       </w:r>
       <w:r>
         <w:drawing>
-          <wp:inline wp14:editId="29C77D06" wp14:anchorId="57037D63">
+          <wp:inline wp14:editId="6E4350CC" wp14:anchorId="57037D63">
             <wp:extent cx="2933700" cy="1512059"/>
             <wp:effectExtent l="0" t="0" r="0" b="0"/>
-            <wp:docPr id="231558013" name="Picture 19" descr="A screenshot of a cell phone&#10;&#10;Description automatically generated" title=""/>
+            <wp:docPr id="1899665814" name="Picture 19" descr="A screenshot of a cell phone&#10;&#10;Description automatically generated" title=""/>
             <wp:cNvGraphicFramePr>
               <a:graphicFrameLocks noChangeAspect="1"/>
             </wp:cNvGraphicFramePr>
@@ -5580,7 +5638,7 @@
                     <pic:cNvPicPr/>
                   </pic:nvPicPr>
                   <pic:blipFill>
-                    <a:blip r:embed="R9358cfb6f0b74960">
+                    <a:blip r:embed="R0dd25ffc6a5a4239">
                       <a:extLst xmlns:a="http://schemas.openxmlformats.org/drawingml/2006/main">
                         <a:ext uri="{28A0092B-C50C-407E-A947-70E740481C1C}">
                           <a14:useLocalDpi xmlns:a14="http://schemas.microsoft.com/office/drawing/2010/main" val="0"/>
@@ -5632,10 +5690,10 @@
       </w:pPr>
       <w:r>
         <w:drawing>
-          <wp:inline wp14:editId="1E7D4294" wp14:anchorId="74C5970E">
+          <wp:inline wp14:editId="064EBD0C" wp14:anchorId="74C5970E">
             <wp:extent cx="5727701" cy="3213100"/>
             <wp:effectExtent l="0" t="0" r="0" b="0"/>
-            <wp:docPr id="925094348" name="Picture 22" descr="A screenshot of a cell phone&#10;&#10;Description automatically generated" title=""/>
+            <wp:docPr id="642866807" name="Picture 22" descr="A screenshot of a cell phone&#10;&#10;Description automatically generated" title=""/>
             <wp:cNvGraphicFramePr>
               <a:graphicFrameLocks noChangeAspect="1"/>
             </wp:cNvGraphicFramePr>
@@ -5647,7 +5705,7 @@
                     <pic:cNvPicPr/>
                   </pic:nvPicPr>
                   <pic:blipFill>
-                    <a:blip r:embed="R3e71d66d81d64c55">
+                    <a:blip r:embed="R7dc3202e8e3e4e3b">
                       <a:extLst xmlns:a="http://schemas.openxmlformats.org/drawingml/2006/main">
                         <a:ext uri="{28A0092B-C50C-407E-A947-70E740481C1C}">
                           <a14:useLocalDpi xmlns:a14="http://schemas.microsoft.com/office/drawing/2010/main" val="0"/>

</xml_diff>